<commit_message>
adding and updating on 13th July
</commit_message>
<xml_diff>
--- a/JAVA_1.8_CONCEPTS_BY_JAVA_BRAINS.docx
+++ b/JAVA_1.8_CONCEPTS_BY_JAVA_BRAINS.docx
@@ -629,29 +629,7 @@
           <w:szCs w:val="24"/>
           <w14:ligatures w14:val="none"/>
         </w:rPr>
-        <w:t xml:space="preserve"> Date and Time API or </w:t>
-      </w:r>
-      <w:proofErr w:type="spellStart"/>
-      <w:r>
-        <w:rPr>
-          <w:rFonts w:ascii="Times New Roman" w:hAnsi="Times New Roman" w:cs="Times New Roman"/>
-          <w:kern w:val="0"/>
-          <w:sz w:val="28"/>
-          <w:szCs w:val="24"/>
-          <w14:ligatures w14:val="none"/>
-        </w:rPr>
-        <w:t>Joda</w:t>
-      </w:r>
-      <w:proofErr w:type="spellEnd"/>
-      <w:r>
-        <w:rPr>
-          <w:rFonts w:ascii="Times New Roman" w:hAnsi="Times New Roman" w:cs="Times New Roman"/>
-          <w:kern w:val="0"/>
-          <w:sz w:val="28"/>
-          <w:szCs w:val="24"/>
-          <w14:ligatures w14:val="none"/>
-        </w:rPr>
-        <w:t xml:space="preserve"> API</w:t>
+        <w:t xml:space="preserve"> Date and Time API or Joda API</w:t>
       </w:r>
       <w:r>
         <w:rPr>
@@ -746,20 +724,8 @@
           <w:sz w:val="28"/>
           <w:szCs w:val="24"/>
         </w:rPr>
-        <w:t xml:space="preserve">Which has NO Name, NO Modifiers, NO </w:t>
-      </w:r>
-      <w:proofErr w:type="spellStart"/>
-      <w:r>
-        <w:rPr>
-          <w:rFonts w:ascii="Times New Roman" w:hAnsi="Times New Roman" w:cs="Times New Roman"/>
-          <w:b/>
-          <w:bCs/>
-          <w:sz w:val="28"/>
-          <w:szCs w:val="24"/>
-        </w:rPr>
-        <w:t>ReturnType</w:t>
-      </w:r>
-      <w:proofErr w:type="spellEnd"/>
+        <w:t>Which has NO Name, NO Modifiers, NO ReturnType</w:t>
+      </w:r>
       <w:r>
         <w:rPr>
           <w:rFonts w:ascii="Times New Roman" w:hAnsi="Times New Roman" w:cs="Times New Roman"/>
@@ -1117,6 +1083,7 @@
       <w:r>
         <w:rPr>
           <w:rFonts w:ascii="Times New Roman" w:hAnsi="Times New Roman" w:cs="Times New Roman"/>
+          <w:noProof/>
           <w:sz w:val="28"/>
           <w:szCs w:val="24"/>
         </w:rPr>
@@ -1260,17 +1227,33 @@
           <w:shd w:val="clear" w:color="auto" w:fill="D4D4D4"/>
           <w:lang w:bidi="ar-SA"/>
         </w:rPr>
-        <w:t>J8_2GreetingInterface</w:t>
-      </w:r>
-      <w:r>
-        <w:rPr>
-          <w:rFonts w:ascii="Courier New" w:hAnsi="Courier New" w:cs="Courier New"/>
-          <w:color w:val="000000"/>
-          <w:kern w:val="0"/>
-          <w:sz w:val="28"/>
-          <w:szCs w:val="28"/>
-          <w:shd w:val="clear" w:color="auto" w:fill="D4D4D4"/>
-          <w:lang w:bidi="ar-SA"/>
+        <w:t xml:space="preserve">J8_2GreetingInterface </w:t>
+      </w:r>
+      <w:r>
+        <w:rPr>
+          <w:rFonts w:ascii="Times New Roman" w:hAnsi="Times New Roman" w:cs="Times New Roman"/>
+          <w:sz w:val="28"/>
+          <w:szCs w:val="24"/>
+        </w:rPr>
+        <w:t xml:space="preserve"> is an </w:t>
+      </w:r>
+      <w:r>
+        <w:rPr>
+          <w:rFonts w:ascii="Times New Roman" w:hAnsi="Times New Roman" w:cs="Times New Roman"/>
+          <w:b/>
+          <w:bCs/>
+          <w:sz w:val="28"/>
+          <w:szCs w:val="24"/>
+        </w:rPr>
+        <w:t>Functional Interface</w:t>
+      </w:r>
+      <w:r>
+        <w:rPr>
+          <w:rFonts w:ascii="Times New Roman" w:hAnsi="Times New Roman" w:cs="Times New Roman"/>
+          <w:b/>
+          <w:bCs/>
+          <w:sz w:val="28"/>
+          <w:szCs w:val="24"/>
         </w:rPr>
         <w:t xml:space="preserve"> </w:t>
       </w:r>
@@ -1280,17 +1263,26 @@
           <w:sz w:val="28"/>
           <w:szCs w:val="24"/>
         </w:rPr>
-        <w:t xml:space="preserve"> is an </w:t>
-      </w:r>
-      <w:r>
-        <w:rPr>
-          <w:rFonts w:ascii="Times New Roman" w:hAnsi="Times New Roman" w:cs="Times New Roman"/>
-          <w:b/>
-          <w:bCs/>
-          <w:sz w:val="28"/>
-          <w:szCs w:val="24"/>
-        </w:rPr>
-        <w:t>Functional Interface</w:t>
+        <w:t>created by us.</w:t>
+      </w:r>
+      <w:r>
+        <w:rPr>
+          <w:rFonts w:ascii="Times New Roman" w:hAnsi="Times New Roman" w:cs="Times New Roman"/>
+          <w:sz w:val="28"/>
+          <w:szCs w:val="24"/>
+        </w:rPr>
+        <w:br/>
+        <w:t xml:space="preserve">- in that </w:t>
+      </w:r>
+      <w:r>
+        <w:rPr>
+          <w:rFonts w:ascii="Times New Roman" w:hAnsi="Times New Roman" w:cs="Times New Roman"/>
+          <w:b/>
+          <w:bCs/>
+          <w:sz w:val="28"/>
+          <w:szCs w:val="24"/>
+        </w:rPr>
+        <w:t>FI</w:t>
       </w:r>
       <w:r>
         <w:rPr>
@@ -1308,32 +1300,30 @@
           <w:sz w:val="28"/>
           <w:szCs w:val="24"/>
         </w:rPr>
-        <w:t>created by us.</w:t>
-      </w:r>
-      <w:r>
-        <w:rPr>
-          <w:rFonts w:ascii="Times New Roman" w:hAnsi="Times New Roman" w:cs="Times New Roman"/>
-          <w:sz w:val="28"/>
-          <w:szCs w:val="24"/>
-        </w:rPr>
-        <w:br/>
-        <w:t xml:space="preserve">- in that </w:t>
-      </w:r>
-      <w:r>
-        <w:rPr>
-          <w:rFonts w:ascii="Times New Roman" w:hAnsi="Times New Roman" w:cs="Times New Roman"/>
-          <w:b/>
-          <w:bCs/>
-          <w:sz w:val="28"/>
-          <w:szCs w:val="24"/>
-        </w:rPr>
-        <w:t>FI</w:t>
-      </w:r>
-      <w:r>
-        <w:rPr>
-          <w:rFonts w:ascii="Times New Roman" w:hAnsi="Times New Roman" w:cs="Times New Roman"/>
-          <w:b/>
-          <w:bCs/>
+        <w:t>we have a method called perform() and we provide implementation to it via lambda expression as shown in last two lines.</w:t>
+      </w:r>
+      <w:r>
+        <w:rPr>
+          <w:rFonts w:ascii="Times New Roman" w:hAnsi="Times New Roman" w:cs="Times New Roman"/>
+          <w:sz w:val="28"/>
+          <w:szCs w:val="24"/>
+        </w:rPr>
+        <w:br/>
+      </w:r>
+      <w:r>
+        <w:rPr>
+          <w:rFonts w:ascii="Times New Roman" w:hAnsi="Times New Roman" w:cs="Times New Roman"/>
+          <w:b/>
+          <w:bCs/>
+          <w:sz w:val="28"/>
+          <w:szCs w:val="24"/>
+          <w:u w:val="single"/>
+        </w:rPr>
+        <w:t>OUTPUT:-</w:t>
+      </w:r>
+      <w:r>
+        <w:rPr>
+          <w:rFonts w:ascii="Times New Roman" w:hAnsi="Times New Roman" w:cs="Times New Roman"/>
           <w:sz w:val="28"/>
           <w:szCs w:val="24"/>
         </w:rPr>
@@ -1345,46 +1335,12 @@
           <w:sz w:val="28"/>
           <w:szCs w:val="24"/>
         </w:rPr>
-        <w:t>we have a method called perform() and we provide implementation to it via lambda expression as shown in last two lines.</w:t>
-      </w:r>
-      <w:r>
-        <w:rPr>
-          <w:rFonts w:ascii="Times New Roman" w:hAnsi="Times New Roman" w:cs="Times New Roman"/>
-          <w:sz w:val="28"/>
-          <w:szCs w:val="24"/>
-        </w:rPr>
-        <w:br/>
-      </w:r>
-      <w:r>
-        <w:rPr>
-          <w:rFonts w:ascii="Times New Roman" w:hAnsi="Times New Roman" w:cs="Times New Roman"/>
-          <w:b/>
-          <w:bCs/>
-          <w:sz w:val="28"/>
-          <w:szCs w:val="24"/>
-          <w:u w:val="single"/>
-        </w:rPr>
-        <w:t>OUTPUT:-</w:t>
-      </w:r>
-      <w:r>
-        <w:rPr>
-          <w:rFonts w:ascii="Times New Roman" w:hAnsi="Times New Roman" w:cs="Times New Roman"/>
-          <w:sz w:val="28"/>
-          <w:szCs w:val="24"/>
-        </w:rPr>
-        <w:t xml:space="preserve"> </w:t>
-      </w:r>
-      <w:r>
-        <w:rPr>
-          <w:rFonts w:ascii="Times New Roman" w:hAnsi="Times New Roman" w:cs="Times New Roman"/>
-          <w:sz w:val="28"/>
-          <w:szCs w:val="24"/>
-        </w:rPr>
-        <w:br/>
-      </w:r>
-      <w:r>
-        <w:rPr>
-          <w:rFonts w:ascii="Times New Roman" w:hAnsi="Times New Roman" w:cs="Times New Roman"/>
+        <w:br/>
+      </w:r>
+      <w:r>
+        <w:rPr>
+          <w:rFonts w:ascii="Times New Roman" w:hAnsi="Times New Roman" w:cs="Times New Roman"/>
+          <w:noProof/>
           <w:sz w:val="28"/>
           <w:szCs w:val="24"/>
         </w:rPr>
@@ -1543,25 +1499,7 @@
           <w:sz w:val="28"/>
           <w:szCs w:val="24"/>
         </w:rPr>
-        <w:t xml:space="preserve">, It will reduce the Developers efforts by </w:t>
-      </w:r>
-      <w:proofErr w:type="spellStart"/>
-      <w:r>
-        <w:rPr>
-          <w:rFonts w:ascii="Times New Roman" w:hAnsi="Times New Roman" w:cs="Times New Roman"/>
-          <w:sz w:val="28"/>
-          <w:szCs w:val="24"/>
-        </w:rPr>
-        <w:t>conciseing</w:t>
-      </w:r>
-      <w:proofErr w:type="spellEnd"/>
-      <w:r>
-        <w:rPr>
-          <w:rFonts w:ascii="Times New Roman" w:hAnsi="Times New Roman" w:cs="Times New Roman"/>
-          <w:sz w:val="28"/>
-          <w:szCs w:val="24"/>
-        </w:rPr>
-        <w:t xml:space="preserve"> (reducing the lines of code) the code. And it increases the readability of a code. </w:t>
+        <w:t xml:space="preserve">, It will reduce the Developers efforts by conciseing (reducing the lines of code) the code. And it increases the readability of a code. </w:t>
       </w:r>
       <w:r>
         <w:rPr>
@@ -1649,27 +1587,7 @@
           <w:sz w:val="28"/>
           <w:szCs w:val="24"/>
         </w:rPr>
-        <w:t>F</w:t>
-      </w:r>
-      <w:r>
-        <w:rPr>
-          <w:rFonts w:ascii="Times New Roman" w:hAnsi="Times New Roman" w:cs="Times New Roman"/>
-          <w:b/>
-          <w:bCs/>
-          <w:sz w:val="28"/>
-          <w:szCs w:val="24"/>
-        </w:rPr>
-        <w:t>unctional</w:t>
-      </w:r>
-      <w:r>
-        <w:rPr>
-          <w:rFonts w:ascii="Times New Roman" w:hAnsi="Times New Roman" w:cs="Times New Roman"/>
-          <w:b/>
-          <w:bCs/>
-          <w:sz w:val="28"/>
-          <w:szCs w:val="24"/>
-        </w:rPr>
-        <w:t xml:space="preserve"> Interface</w:t>
+        <w:t>Functional Interface</w:t>
       </w:r>
       <w:r>
         <w:rPr>
@@ -1809,6 +1727,7 @@
       <w:r>
         <w:rPr>
           <w:rFonts w:ascii="Times New Roman" w:hAnsi="Times New Roman" w:cs="Times New Roman"/>
+          <w:noProof/>
           <w:sz w:val="28"/>
           <w:szCs w:val="24"/>
         </w:rPr>
@@ -1960,30 +1879,7 @@
           <w:szCs w:val="24"/>
         </w:rPr>
         <w:br/>
-      </w:r>
-      <w:r>
-        <w:rPr>
-          <w:rFonts w:ascii="Times New Roman" w:hAnsi="Times New Roman" w:cs="Times New Roman"/>
-          <w:sz w:val="28"/>
-          <w:szCs w:val="24"/>
-        </w:rPr>
-        <w:t xml:space="preserve">In </w:t>
-      </w:r>
-      <w:r>
-        <w:rPr>
-          <w:rFonts w:ascii="Times New Roman" w:hAnsi="Times New Roman" w:cs="Times New Roman"/>
-          <w:sz w:val="28"/>
-          <w:szCs w:val="24"/>
-        </w:rPr>
-        <w:t>below</w:t>
-      </w:r>
-      <w:r>
-        <w:rPr>
-          <w:rFonts w:ascii="Times New Roman" w:hAnsi="Times New Roman" w:cs="Times New Roman"/>
-          <w:sz w:val="28"/>
-          <w:szCs w:val="24"/>
-        </w:rPr>
-        <w:t xml:space="preserve"> example we have created an instance for </w:t>
+        <w:t xml:space="preserve">In below example we have created an instance for </w:t>
       </w:r>
       <w:r>
         <w:rPr>
@@ -2003,25 +1899,7 @@
           <w:sz w:val="28"/>
           <w:szCs w:val="24"/>
         </w:rPr>
-        <w:t xml:space="preserve"> interface BUT as per Java we </w:t>
-      </w:r>
-      <w:proofErr w:type="spellStart"/>
-      <w:r>
-        <w:rPr>
-          <w:rFonts w:ascii="Times New Roman" w:hAnsi="Times New Roman" w:cs="Times New Roman"/>
-          <w:sz w:val="28"/>
-          <w:szCs w:val="24"/>
-        </w:rPr>
-        <w:t>cant</w:t>
-      </w:r>
-      <w:proofErr w:type="spellEnd"/>
-      <w:r>
-        <w:rPr>
-          <w:rFonts w:ascii="Times New Roman" w:hAnsi="Times New Roman" w:cs="Times New Roman"/>
-          <w:sz w:val="28"/>
-          <w:szCs w:val="24"/>
-        </w:rPr>
-        <w:t xml:space="preserve"> create Object for interface but we can create an implementation class for it, this Anonymous class is also equivalent to implementation class but it has NO-NAME</w:t>
+        <w:t xml:space="preserve"> interface BUT as per Java we cant create Object for interface but we can create an implementation class for it, this Anonymous class is also equivalent to implementation class but it has NO-NAME</w:t>
       </w:r>
       <w:r>
         <w:rPr>
@@ -2043,6 +1921,7 @@
       <w:r>
         <w:rPr>
           <w:rFonts w:ascii="Times New Roman" w:hAnsi="Times New Roman" w:cs="Times New Roman"/>
+          <w:noProof/>
           <w:sz w:val="28"/>
           <w:szCs w:val="24"/>
         </w:rPr>
@@ -2140,16 +2019,241 @@
           <w:sz w:val="28"/>
           <w:szCs w:val="24"/>
         </w:rPr>
-        <w:br/>
-      </w:r>
-      <w:r>
-        <w:rPr>
-          <w:rFonts w:ascii="Times New Roman" w:hAnsi="Times New Roman" w:cs="Times New Roman"/>
-          <w:sz w:val="28"/>
-          <w:szCs w:val="24"/>
-        </w:rPr>
-        <w:br/>
-        <w:t xml:space="preserve">  </w:t>
+        <w:t xml:space="preserve">What is mean by </w:t>
+      </w:r>
+      <w:r>
+        <w:rPr>
+          <w:rFonts w:ascii="Times New Roman" w:hAnsi="Times New Roman" w:cs="Times New Roman"/>
+          <w:b/>
+          <w:bCs/>
+          <w:sz w:val="28"/>
+          <w:szCs w:val="24"/>
+        </w:rPr>
+        <w:t>Backward compatibility</w:t>
+      </w:r>
+      <w:r>
+        <w:rPr>
+          <w:rFonts w:ascii="Times New Roman" w:hAnsi="Times New Roman" w:cs="Times New Roman"/>
+          <w:sz w:val="28"/>
+          <w:szCs w:val="24"/>
+        </w:rPr>
+        <w:t xml:space="preserve"> in </w:t>
+      </w:r>
+      <w:r>
+        <w:rPr>
+          <w:rFonts w:ascii="Times New Roman" w:hAnsi="Times New Roman" w:cs="Times New Roman"/>
+          <w:b/>
+          <w:bCs/>
+          <w:sz w:val="28"/>
+          <w:szCs w:val="24"/>
+        </w:rPr>
+        <w:t>software system design</w:t>
+      </w:r>
+      <w:r>
+        <w:rPr>
+          <w:rFonts w:ascii="Times New Roman" w:hAnsi="Times New Roman" w:cs="Times New Roman"/>
+          <w:sz w:val="28"/>
+          <w:szCs w:val="24"/>
+        </w:rPr>
+        <w:t>?</w:t>
+      </w:r>
+      <w:r>
+        <w:rPr>
+          <w:rFonts w:ascii="Times New Roman" w:hAnsi="Times New Roman" w:cs="Times New Roman"/>
+          <w:sz w:val="28"/>
+          <w:szCs w:val="24"/>
+        </w:rPr>
+        <w:br/>
+      </w:r>
+      <w:r>
+        <w:rPr>
+          <w:rFonts w:ascii="Times New Roman" w:hAnsi="Times New Roman" w:cs="Times New Roman"/>
+          <w:b/>
+          <w:bCs/>
+          <w:sz w:val="28"/>
+          <w:szCs w:val="24"/>
+          <w:u w:val="single"/>
+        </w:rPr>
+        <w:t>Ans:-</w:t>
+      </w:r>
+      <w:r>
+        <w:rPr>
+          <w:rFonts w:ascii="Times New Roman" w:hAnsi="Times New Roman" w:cs="Times New Roman"/>
+          <w:sz w:val="28"/>
+          <w:szCs w:val="24"/>
+        </w:rPr>
+        <w:t xml:space="preserve"> Which means that the </w:t>
+      </w:r>
+      <w:r>
+        <w:rPr>
+          <w:rFonts w:ascii="Times New Roman" w:hAnsi="Times New Roman" w:cs="Times New Roman"/>
+          <w:b/>
+          <w:bCs/>
+          <w:sz w:val="28"/>
+          <w:szCs w:val="24"/>
+        </w:rPr>
+        <w:t>Software system that are designed has to</w:t>
+      </w:r>
+      <w:r>
+        <w:rPr>
+          <w:rFonts w:ascii="Times New Roman" w:hAnsi="Times New Roman" w:cs="Times New Roman"/>
+          <w:sz w:val="28"/>
+          <w:szCs w:val="24"/>
+        </w:rPr>
+        <w:t xml:space="preserve"> be in such a way that, </w:t>
+      </w:r>
+      <w:r>
+        <w:rPr>
+          <w:rFonts w:ascii="Times New Roman" w:hAnsi="Times New Roman" w:cs="Times New Roman"/>
+          <w:b/>
+          <w:bCs/>
+          <w:sz w:val="28"/>
+          <w:szCs w:val="24"/>
+        </w:rPr>
+        <w:t xml:space="preserve">the interface of </w:t>
+      </w:r>
+      <w:r>
+        <w:rPr>
+          <w:rFonts w:ascii="Times New Roman" w:hAnsi="Times New Roman" w:cs="Times New Roman"/>
+          <w:b/>
+          <w:bCs/>
+          <w:sz w:val="28"/>
+          <w:szCs w:val="24"/>
+        </w:rPr>
+        <w:t>the</w:t>
+      </w:r>
+      <w:r>
+        <w:rPr>
+          <w:rFonts w:ascii="Times New Roman" w:hAnsi="Times New Roman" w:cs="Times New Roman"/>
+          <w:b/>
+          <w:bCs/>
+          <w:sz w:val="28"/>
+          <w:szCs w:val="24"/>
+        </w:rPr>
+        <w:t xml:space="preserve"> system has to support both </w:t>
+      </w:r>
+      <w:r>
+        <w:rPr>
+          <w:rFonts w:ascii="Times New Roman" w:hAnsi="Times New Roman" w:cs="Times New Roman"/>
+          <w:b/>
+          <w:bCs/>
+          <w:sz w:val="28"/>
+          <w:szCs w:val="24"/>
+        </w:rPr>
+        <w:t xml:space="preserve">NEW </w:t>
+      </w:r>
+      <w:r>
+        <w:rPr>
+          <w:rFonts w:ascii="Times New Roman" w:hAnsi="Times New Roman" w:cs="Times New Roman"/>
+          <w:b/>
+          <w:bCs/>
+          <w:sz w:val="28"/>
+          <w:szCs w:val="24"/>
+        </w:rPr>
+        <w:t xml:space="preserve">feature as well as the </w:t>
+      </w:r>
+      <w:r>
+        <w:rPr>
+          <w:rFonts w:ascii="Times New Roman" w:hAnsi="Times New Roman" w:cs="Times New Roman"/>
+          <w:b/>
+          <w:bCs/>
+          <w:sz w:val="28"/>
+          <w:szCs w:val="24"/>
+        </w:rPr>
+        <w:t>OLD</w:t>
+      </w:r>
+      <w:r>
+        <w:rPr>
+          <w:rFonts w:ascii="Times New Roman" w:hAnsi="Times New Roman" w:cs="Times New Roman"/>
+          <w:b/>
+          <w:bCs/>
+          <w:sz w:val="28"/>
+          <w:szCs w:val="24"/>
+        </w:rPr>
+        <w:t xml:space="preserve"> legacy feature without any issues</w:t>
+      </w:r>
+      <w:r>
+        <w:rPr>
+          <w:rFonts w:ascii="Times New Roman" w:hAnsi="Times New Roman" w:cs="Times New Roman"/>
+          <w:sz w:val="28"/>
+          <w:szCs w:val="24"/>
+        </w:rPr>
+        <w:t xml:space="preserve">, this type of design is called as </w:t>
+      </w:r>
+      <w:r>
+        <w:rPr>
+          <w:rFonts w:ascii="Times New Roman" w:hAnsi="Times New Roman" w:cs="Times New Roman"/>
+          <w:b/>
+          <w:bCs/>
+          <w:sz w:val="28"/>
+          <w:szCs w:val="24"/>
+        </w:rPr>
+        <w:t xml:space="preserve">BACKWARD COMPATIBILITY </w:t>
+      </w:r>
+      <w:r>
+        <w:rPr>
+          <w:rFonts w:ascii="Times New Roman" w:hAnsi="Times New Roman" w:cs="Times New Roman"/>
+          <w:sz w:val="28"/>
+          <w:szCs w:val="24"/>
+        </w:rPr>
+        <w:t>in</w:t>
+      </w:r>
+      <w:r>
+        <w:rPr>
+          <w:rFonts w:ascii="Times New Roman" w:hAnsi="Times New Roman" w:cs="Times New Roman"/>
+          <w:b/>
+          <w:bCs/>
+          <w:sz w:val="28"/>
+          <w:szCs w:val="24"/>
+        </w:rPr>
+        <w:t xml:space="preserve"> System design.</w:t>
+      </w:r>
+      <w:r>
+        <w:rPr>
+          <w:rFonts w:ascii="Times New Roman" w:hAnsi="Times New Roman" w:cs="Times New Roman"/>
+          <w:b/>
+          <w:bCs/>
+          <w:sz w:val="28"/>
+          <w:szCs w:val="24"/>
+        </w:rPr>
+        <w:br/>
+      </w:r>
+      <w:r>
+        <w:rPr>
+          <w:rFonts w:ascii="Times New Roman" w:hAnsi="Times New Roman" w:cs="Times New Roman"/>
+          <w:sz w:val="28"/>
+          <w:szCs w:val="24"/>
+        </w:rPr>
+        <w:br/>
+      </w:r>
+      <w:r>
+        <w:rPr>
+          <w:rFonts w:ascii="Times New Roman" w:hAnsi="Times New Roman" w:cs="Times New Roman"/>
+          <w:b/>
+          <w:bCs/>
+          <w:sz w:val="28"/>
+          <w:szCs w:val="24"/>
+          <w:u w:val="single"/>
+        </w:rPr>
+        <w:t>Example:-</w:t>
+      </w:r>
+      <w:r>
+        <w:rPr>
+          <w:rFonts w:ascii="Times New Roman" w:hAnsi="Times New Roman" w:cs="Times New Roman"/>
+          <w:sz w:val="28"/>
+          <w:szCs w:val="24"/>
+        </w:rPr>
+        <w:t xml:space="preserve"> In java we can implement the Runnable Interface using Java 8 or else we can implement using Java 7 as well, this type of design is called as </w:t>
+      </w:r>
+      <w:r>
+        <w:rPr>
+          <w:rFonts w:ascii="Times New Roman" w:hAnsi="Times New Roman" w:cs="Times New Roman"/>
+          <w:b/>
+          <w:bCs/>
+          <w:sz w:val="28"/>
+          <w:szCs w:val="24"/>
+        </w:rPr>
+        <w:t>BACKWARD COMPATIBILITY</w:t>
       </w:r>
     </w:p>
     <w:p>
@@ -2170,7 +2274,161 @@
           <w:rFonts w:ascii="Times New Roman" w:hAnsi="Times New Roman" w:cs="Times New Roman"/>
           <w:sz w:val="28"/>
           <w:szCs w:val="24"/>
+        </w:rPr>
+        <w:t>Usi</w:t>
+      </w:r>
+      <w:r>
+        <w:rPr>
+          <w:rFonts w:ascii="Times New Roman" w:hAnsi="Times New Roman" w:cs="Times New Roman"/>
+          <w:sz w:val="28"/>
+          <w:szCs w:val="24"/>
+        </w:rPr>
+        <w:t>ng lambda expression with List of objects?</w:t>
+      </w:r>
+      <w:r>
+        <w:rPr>
+          <w:rFonts w:ascii="Times New Roman" w:hAnsi="Times New Roman" w:cs="Times New Roman"/>
+          <w:sz w:val="28"/>
+          <w:szCs w:val="24"/>
+        </w:rPr>
+        <w:br/>
+      </w:r>
+      <w:r>
+        <w:rPr>
+          <w:rFonts w:ascii="Times New Roman" w:hAnsi="Times New Roman" w:cs="Times New Roman"/>
+          <w:b/>
+          <w:bCs/>
+          <w:sz w:val="28"/>
+          <w:szCs w:val="24"/>
           <w:u w:val="single"/>
+        </w:rPr>
+        <w:t>Ans:-</w:t>
+      </w:r>
+      <w:r>
+        <w:rPr>
+          <w:rFonts w:ascii="Times New Roman" w:hAnsi="Times New Roman" w:cs="Times New Roman"/>
+          <w:sz w:val="28"/>
+          <w:szCs w:val="24"/>
+        </w:rPr>
+        <w:t xml:space="preserve"> </w:t>
+      </w:r>
+      <w:r>
+        <w:rPr>
+          <w:rFonts w:ascii="Times New Roman" w:hAnsi="Times New Roman" w:cs="Times New Roman"/>
+          <w:sz w:val="28"/>
+          <w:szCs w:val="24"/>
+        </w:rPr>
+        <w:br/>
+        <w:t xml:space="preserve">Refer this class </w:t>
+      </w:r>
+      <w:r>
+        <w:rPr>
+          <w:rFonts w:ascii="Courier New" w:hAnsi="Courier New" w:cs="Courier New"/>
+          <w:color w:val="000000"/>
+          <w:kern w:val="0"/>
+          <w:sz w:val="28"/>
+          <w:szCs w:val="28"/>
+          <w:u w:val="single"/>
+          <w:shd w:val="clear" w:color="auto" w:fill="D4D4D4"/>
+          <w:lang w:bidi="ar-SA"/>
+        </w:rPr>
+        <w:t>J8_1UsePersonClassToSort</w:t>
+      </w:r>
+      <w:r>
+        <w:rPr>
+          <w:rFonts w:ascii="Times New Roman" w:hAnsi="Times New Roman" w:cs="Times New Roman"/>
+          <w:sz w:val="28"/>
+          <w:szCs w:val="24"/>
+        </w:rPr>
+        <w:t xml:space="preserve"> </w:t>
+      </w:r>
+      <w:r>
+        <w:rPr>
+          <w:rFonts w:ascii="Times New Roman" w:hAnsi="Times New Roman" w:cs="Times New Roman"/>
+          <w:sz w:val="28"/>
+          <w:szCs w:val="24"/>
+        </w:rPr>
+        <w:t xml:space="preserve">and </w:t>
+      </w:r>
+      <w:r>
+        <w:rPr>
+          <w:rFonts w:ascii="Courier New" w:hAnsi="Courier New" w:cs="Courier New"/>
+          <w:color w:val="000000"/>
+          <w:kern w:val="0"/>
+          <w:sz w:val="28"/>
+          <w:szCs w:val="28"/>
+          <w:shd w:val="clear" w:color="auto" w:fill="D4D4D4"/>
+          <w:lang w:bidi="ar-SA"/>
+        </w:rPr>
+        <w:t>Person</w:t>
+      </w:r>
+      <w:r>
+        <w:rPr>
+          <w:rFonts w:ascii="Times New Roman" w:hAnsi="Times New Roman" w:cs="Times New Roman"/>
+          <w:sz w:val="28"/>
+          <w:szCs w:val="24"/>
+        </w:rPr>
+        <w:t xml:space="preserve"> </w:t>
+      </w:r>
+      <w:r>
+        <w:rPr>
+          <w:rFonts w:ascii="Times New Roman" w:hAnsi="Times New Roman" w:cs="Times New Roman"/>
+          <w:sz w:val="28"/>
+          <w:szCs w:val="24"/>
+        </w:rPr>
+        <w:t>class</w:t>
+      </w:r>
+      <w:r>
+        <w:rPr>
+          <w:rFonts w:ascii="Times New Roman" w:hAnsi="Times New Roman" w:cs="Times New Roman"/>
+          <w:sz w:val="28"/>
+          <w:szCs w:val="24"/>
+        </w:rPr>
+        <w:t xml:space="preserve"> at location :-&gt; </w:t>
+      </w:r>
+      <w:r>
+        <w:rPr>
+          <w:rFonts w:ascii="Times New Roman" w:hAnsi="Times New Roman" w:cs="Times New Roman"/>
+          <w:sz w:val="28"/>
+          <w:szCs w:val="24"/>
+        </w:rPr>
+        <w:t>S:\TECHNO_ELEVATE_WORK_SPACE\TNS_TO_TY_B2B_WORKSPACE\JAVA_WORKSPACE\Java_1.8_By_Java_Brains\src\com\learn\Java8Practice</w:t>
+      </w:r>
+      <w:r>
+        <w:rPr>
+          <w:rFonts w:ascii="Times New Roman" w:hAnsi="Times New Roman" w:cs="Times New Roman"/>
+          <w:sz w:val="28"/>
+          <w:szCs w:val="24"/>
+        </w:rPr>
+        <w:t xml:space="preserve"> </w:t>
+      </w:r>
+    </w:p>
+    <w:p>
+      <w:pPr>
+        <w:pStyle w:val="ListParagraph"/>
+        <w:numPr>
+          <w:ilvl w:val="0"/>
+          <w:numId w:val="3"/>
+        </w:numPr>
+        <w:rPr>
+          <w:rFonts w:ascii="Times New Roman" w:hAnsi="Times New Roman" w:cs="Times New Roman"/>
+          <w:sz w:val="28"/>
+          <w:szCs w:val="24"/>
+        </w:rPr>
+      </w:pPr>
+      <w:r>
+        <w:rPr>
+          <w:rFonts w:ascii="Times New Roman" w:hAnsi="Times New Roman" w:cs="Times New Roman"/>
+          <w:sz w:val="28"/>
+          <w:szCs w:val="24"/>
+        </w:rPr>
+        <w:t>What are the predefined Functional interface?</w:t>
+      </w:r>
+      <w:r>
+        <w:rPr>
+          <w:rFonts w:ascii="Times New Roman" w:hAnsi="Times New Roman" w:cs="Times New Roman"/>
+          <w:sz w:val="28"/>
+          <w:szCs w:val="24"/>
         </w:rPr>
         <w:br/>
       </w:r>

</xml_diff>